<commit_message>
changed annex images to png
</commit_message>
<xml_diff>
--- a/NMCARS/DEVELOPMENT/msword/NM-ANNEX 24.docx
+++ b/NMCARS/DEVELOPMENT/msword/NM-ANNEX 24.docx
@@ -64,9 +64,9 @@
           <w:noProof/>
         </w:rPr>
         <w:drawing>
-          <wp:inline distT="0" distB="0" distL="0" distR="0" wp14:anchorId="5F842F5D" wp14:editId="147CE934">
-            <wp:extent cx="5943600" cy="5361215"/>
-            <wp:effectExtent l="0" t="0" r="0" b="0"/>
+          <wp:inline distT="0" distB="0" distL="0" distR="0" wp14:anchorId="5F842F5D" wp14:editId="7D6C7F21">
+            <wp:extent cx="5943599" cy="5361215"/>
+            <wp:effectExtent l="0" t="0" r="635" b="0"/>
             <wp:docPr id="25" name="Picture 25"/>
             <wp:cNvGraphicFramePr>
               <a:graphicFrameLocks xmlns:a="http://schemas.openxmlformats.org/drawingml/2006/main" noChangeAspect="1"/>
@@ -95,7 +95,7 @@
                   <pic:spPr bwMode="auto">
                     <a:xfrm>
                       <a:off x="0" y="0"/>
-                      <a:ext cx="5943600" cy="5361215"/>
+                      <a:ext cx="5943599" cy="5361215"/>
                     </a:xfrm>
                     <a:prstGeom prst="rect">
                       <a:avLst/>
@@ -5561,7 +5561,7 @@
     <w:lsdException w:name="Table Web 2" w:semiHidden="1" w:unhideWhenUsed="1"/>
     <w:lsdException w:name="Table Web 3" w:semiHidden="1" w:unhideWhenUsed="1"/>
     <w:lsdException w:name="Balloon Text" w:semiHidden="1" w:uiPriority="99" w:unhideWhenUsed="1"/>
-    <w:lsdException w:name="Table Grid" w:semiHidden="1" w:uiPriority="39" w:unhideWhenUsed="1"/>
+    <w:lsdException w:name="Table Grid" w:uiPriority="39"/>
     <w:lsdException w:name="Table Theme" w:semiHidden="1" w:unhideWhenUsed="1"/>
     <w:lsdException w:name="Placeholder Text" w:semiHidden="1" w:uiPriority="99"/>
     <w:lsdException w:name="No Spacing" w:uiPriority="1" w:qFormat="1"/>
@@ -8196,7 +8196,12 @@
 </file>
 
 <file path=customXml/item2.xml><?xml version="1.0" encoding="utf-8"?>
-<b:Sources xmlns:b="http://schemas.openxmlformats.org/officeDocument/2006/bibliography" xmlns="http://schemas.openxmlformats.org/officeDocument/2006/bibliography" SelectedStyle="\APA.XSL" StyleName="APA"/>
+<?mso-contentType ?>
+<FormTemplates xmlns="http://schemas.microsoft.com/sharepoint/v3/contenttype/forms">
+  <Display>DocumentLibraryForm</Display>
+  <Edit>DocumentLibraryForm</Edit>
+  <New>DocumentLibraryForm</New>
+</FormTemplates>
 </file>
 
 <file path=customXml/item3.xml><?xml version="1.0" encoding="utf-8"?>
@@ -8209,12 +8214,7 @@
 </file>
 
 <file path=customXml/item4.xml><?xml version="1.0" encoding="utf-8"?>
-<?mso-contentType ?>
-<FormTemplates xmlns="http://schemas.microsoft.com/sharepoint/v3/contenttype/forms">
-  <Display>DocumentLibraryForm</Display>
-  <Edit>DocumentLibraryForm</Edit>
-  <New>DocumentLibraryForm</New>
-</FormTemplates>
+<b:Sources xmlns:b="http://schemas.openxmlformats.org/officeDocument/2006/bibliography" xmlns="http://schemas.openxmlformats.org/officeDocument/2006/bibliography" SelectedStyle="\APA.XSL" StyleName="APA"/>
 </file>
 
 <file path=customXml/itemProps1.xml><?xml version="1.0" encoding="utf-8"?>
@@ -8236,9 +8236,9 @@
 </file>
 
 <file path=customXml/itemProps2.xml><?xml version="1.0" encoding="utf-8"?>
-<ds:datastoreItem xmlns:ds="http://schemas.openxmlformats.org/officeDocument/2006/customXml" ds:itemID="{8391BFE8-38B7-446D-B558-F27BEF16021A}">
+<ds:datastoreItem xmlns:ds="http://schemas.openxmlformats.org/officeDocument/2006/customXml" ds:itemID="{EB25C9D0-27DB-45B3-8CF3-49AED131A08A}">
   <ds:schemaRefs>
-    <ds:schemaRef ds:uri="http://schemas.openxmlformats.org/officeDocument/2006/bibliography"/>
+    <ds:schemaRef ds:uri="http://schemas.microsoft.com/sharepoint/v3/contenttype/forms"/>
   </ds:schemaRefs>
 </ds:datastoreItem>
 </file>
@@ -8254,9 +8254,9 @@
 </file>
 
 <file path=customXml/itemProps4.xml><?xml version="1.0" encoding="utf-8"?>
-<ds:datastoreItem xmlns:ds="http://schemas.openxmlformats.org/officeDocument/2006/customXml" ds:itemID="{EB25C9D0-27DB-45B3-8CF3-49AED131A08A}">
+<ds:datastoreItem xmlns:ds="http://schemas.openxmlformats.org/officeDocument/2006/customXml" ds:itemID="{8391BFE8-38B7-446D-B558-F27BEF16021A}">
   <ds:schemaRefs>
-    <ds:schemaRef ds:uri="http://schemas.microsoft.com/sharepoint/v3/contenttype/forms"/>
+    <ds:schemaRef ds:uri="http://schemas.openxmlformats.org/officeDocument/2006/bibliography"/>
   </ds:schemaRefs>
 </ds:datastoreItem>
 </file>
</xml_diff>